<commit_message>
WireSource, supress conplex<vector> warning
</commit_message>
<xml_diff>
--- a/doc/Карта уровня электрического и магнитного поля на ОРУ.docx
+++ b/doc/Карта уровня электрического и магнитного поля на ОРУ.docx
@@ -31,6 +31,11 @@
       </w:r>
     </w:p>
     <w:p>
+      <w:pPr>
+        <w:rPr>
+          <w:lang w:val="ru-RU"/>
+        </w:rPr>
+      </w:pPr>
       <w:r>
         <w:rPr>
           <w:lang w:val="ru-RU"/>
@@ -38,34 +43,146 @@
         <w:t xml:space="preserve">Используется программа </w:t>
       </w:r>
       <w:r>
-        <w:t xml:space="preserve">Ortho </w:t>
-      </w:r>
-    </w:p>
-    <w:p>
-      <w:r>
-        <w:t xml:space="preserve">Repo: </w:t>
+        <w:t>Ortho</w:t>
+      </w:r>
+      <w:r>
+        <w:rPr>
+          <w:lang w:val="ru-RU"/>
+        </w:rPr>
+        <w:t xml:space="preserve"> </w:t>
+      </w:r>
+    </w:p>
+    <w:p>
+      <w:pPr>
+        <w:rPr>
+          <w:lang w:val="ru-RU"/>
+        </w:rPr>
+      </w:pPr>
+      <w:r>
+        <w:t>Repo</w:t>
+      </w:r>
+      <w:r>
+        <w:rPr>
+          <w:lang w:val="ru-RU"/>
+        </w:rPr>
+        <w:t xml:space="preserve">: </w:t>
       </w:r>
       <w:hyperlink r:id="rId5" w:history="1">
         <w:r>
           <w:rPr>
             <w:rStyle w:val="Hyperlink"/>
           </w:rPr>
-          <w:t>https://SimonDubitsky@bit</w:t>
+          <w:t>https</w:t>
+        </w:r>
+        <w:r>
+          <w:rPr>
+            <w:rStyle w:val="Hyperlink"/>
+            <w:lang w:val="ru-RU"/>
+          </w:rPr>
+          <w:t>://</w:t>
         </w:r>
         <w:r>
           <w:rPr>
             <w:rStyle w:val="Hyperlink"/>
           </w:rPr>
-          <w:t>b</w:t>
+          <w:t>SimonDubitsky</w:t>
+        </w:r>
+        <w:r>
+          <w:rPr>
+            <w:rStyle w:val="Hyperlink"/>
+            <w:lang w:val="ru-RU"/>
+          </w:rPr>
+          <w:t>@</w:t>
         </w:r>
         <w:r>
           <w:rPr>
             <w:rStyle w:val="Hyperlink"/>
           </w:rPr>
-          <w:t>ucket.org/SimonDubitsky/src-internal-sumup.git</w:t>
+          <w:t>bitbucket</w:t>
+        </w:r>
+        <w:r>
+          <w:rPr>
+            <w:rStyle w:val="Hyperlink"/>
+            <w:lang w:val="ru-RU"/>
+          </w:rPr>
+          <w:t>.</w:t>
+        </w:r>
+        <w:r>
+          <w:rPr>
+            <w:rStyle w:val="Hyperlink"/>
+          </w:rPr>
+          <w:t>org</w:t>
+        </w:r>
+        <w:r>
+          <w:rPr>
+            <w:rStyle w:val="Hyperlink"/>
+            <w:lang w:val="ru-RU"/>
+          </w:rPr>
+          <w:t>/</w:t>
+        </w:r>
+        <w:r>
+          <w:rPr>
+            <w:rStyle w:val="Hyperlink"/>
+          </w:rPr>
+          <w:t>SimonDubitsky</w:t>
+        </w:r>
+        <w:r>
+          <w:rPr>
+            <w:rStyle w:val="Hyperlink"/>
+            <w:lang w:val="ru-RU"/>
+          </w:rPr>
+          <w:t>/</w:t>
+        </w:r>
+        <w:r>
+          <w:rPr>
+            <w:rStyle w:val="Hyperlink"/>
+          </w:rPr>
+          <w:t>src</w:t>
+        </w:r>
+        <w:r>
+          <w:rPr>
+            <w:rStyle w:val="Hyperlink"/>
+            <w:lang w:val="ru-RU"/>
+          </w:rPr>
+          <w:t>-</w:t>
+        </w:r>
+        <w:r>
+          <w:rPr>
+            <w:rStyle w:val="Hyperlink"/>
+          </w:rPr>
+          <w:t>internal</w:t>
+        </w:r>
+        <w:r>
+          <w:rPr>
+            <w:rStyle w:val="Hyperlink"/>
+            <w:lang w:val="ru-RU"/>
+          </w:rPr>
+          <w:t>-</w:t>
+        </w:r>
+        <w:r>
+          <w:rPr>
+            <w:rStyle w:val="Hyperlink"/>
+          </w:rPr>
+          <w:t>sumup</w:t>
+        </w:r>
+        <w:r>
+          <w:rPr>
+            <w:rStyle w:val="Hyperlink"/>
+            <w:lang w:val="ru-RU"/>
+          </w:rPr>
+          <w:t>.</w:t>
+        </w:r>
+        <w:r>
+          <w:rPr>
+            <w:rStyle w:val="Hyperlink"/>
+          </w:rPr>
+          <w:t>git</w:t>
         </w:r>
       </w:hyperlink>
       <w:r>
+        <w:rPr>
+          <w:lang w:val="ru-RU"/>
+        </w:rPr>
         <w:t xml:space="preserve"> </w:t>
       </w:r>
     </w:p>
@@ -129,6 +246,9 @@
           <w:ilvl w:val="0"/>
           <w:numId w:val="2"/>
         </w:numPr>
+        <w:rPr>
+          <w:lang w:val="ru-RU"/>
+        </w:rPr>
       </w:pPr>
       <w:r>
         <w:rPr>
@@ -563,6 +683,11 @@
       </w:r>
     </w:p>
     <w:p>
+      <w:pPr>
+        <w:rPr>
+          <w:lang w:val="ru-RU"/>
+        </w:rPr>
+      </w:pPr>
       <w:r>
         <w:rPr>
           <w:lang w:val="ru-RU"/>
@@ -715,6 +840,88 @@
         </w:rPr>
         <w:t>"e:\R&amp;D\Дмитрий Влад. Кузнецов\2019-July-01_ИмпульсПроект\ВЛ-750\ОРУ-750.xlsm"</w:t>
       </w:r>
+      <w:r>
+        <w:rPr>
+          <w:lang w:val="ru-RU"/>
+        </w:rPr>
+        <w:t xml:space="preserve"> </w:t>
+      </w:r>
+      <w:r>
+        <w:rPr>
+          <w:lang w:val="ru-RU"/>
+        </w:rPr>
+        <w:t>или</w:t>
+      </w:r>
+      <w:r>
+        <w:rPr>
+          <w:lang w:val="ru-RU"/>
+        </w:rPr>
+        <w:t xml:space="preserve"> </w:t>
+      </w:r>
+      <w:r>
+        <w:rPr>
+          <w:lang w:val="ru-RU"/>
+        </w:rPr>
+        <w:t>"</w:t>
+      </w:r>
+      <w:r>
+        <w:t>e</w:t>
+      </w:r>
+      <w:r>
+        <w:rPr>
+          <w:lang w:val="ru-RU"/>
+        </w:rPr>
+        <w:t>:\</w:t>
+      </w:r>
+      <w:r>
+        <w:t>R</w:t>
+      </w:r>
+      <w:r>
+        <w:rPr>
+          <w:lang w:val="ru-RU"/>
+        </w:rPr>
+        <w:t>&amp;</w:t>
+      </w:r>
+      <w:r>
+        <w:t>D</w:t>
+      </w:r>
+      <w:r>
+        <w:rPr>
+          <w:lang w:val="ru-RU"/>
+        </w:rPr>
+        <w:t>\</w:t>
+      </w:r>
+      <w:proofErr w:type="spellStart"/>
+      <w:r>
+        <w:t>ImpulsProject</w:t>
+      </w:r>
+      <w:proofErr w:type="spellEnd"/>
+      <w:r>
+        <w:rPr>
+          <w:lang w:val="ru-RU"/>
+        </w:rPr>
+        <w:t>\2024-</w:t>
+      </w:r>
+      <w:r>
+        <w:t>April</w:t>
+      </w:r>
+      <w:r>
+        <w:rPr>
+          <w:lang w:val="ru-RU"/>
+        </w:rPr>
+        <w:t>\КРУЭ 330\КРУЭ.</w:t>
+      </w:r>
+      <w:proofErr w:type="spellStart"/>
+      <w:r>
+        <w:t>xlsm</w:t>
+      </w:r>
+      <w:proofErr w:type="spellEnd"/>
+      <w:r>
+        <w:rPr>
+          <w:lang w:val="ru-RU"/>
+        </w:rPr>
+        <w:t>"</w:t>
+      </w:r>
     </w:p>
     <w:p>
       <w:pPr>
@@ -734,6 +941,203 @@
           <w:lang w:val="ru-RU"/>
         </w:rPr>
         <w:t xml:space="preserve">Исходные данные </w:t>
+      </w:r>
+    </w:p>
+    <w:p>
+      <w:pPr>
+        <w:pStyle w:val="Heading1"/>
+        <w:rPr>
+          <w:lang w:val="ru-RU"/>
+        </w:rPr>
+      </w:pPr>
+      <w:r>
+        <w:rPr>
+          <w:lang w:val="ru-RU"/>
+        </w:rPr>
+        <w:t>Обработка результатов расчета:</w:t>
+      </w:r>
+    </w:p>
+    <w:p>
+      <w:pPr>
+        <w:pStyle w:val="ListParagraph"/>
+        <w:numPr>
+          <w:ilvl w:val="0"/>
+          <w:numId w:val="3"/>
+        </w:numPr>
+        <w:rPr>
+          <w:lang w:val="ru-RU"/>
+        </w:rPr>
+      </w:pPr>
+      <w:r>
+        <w:t xml:space="preserve">Start </w:t>
+      </w:r>
+      <w:proofErr w:type="spellStart"/>
+      <w:r>
+        <w:t>Paraview</w:t>
+      </w:r>
+      <w:proofErr w:type="spellEnd"/>
+    </w:p>
+    <w:p>
+      <w:pPr>
+        <w:pStyle w:val="ListParagraph"/>
+        <w:numPr>
+          <w:ilvl w:val="0"/>
+          <w:numId w:val="3"/>
+        </w:numPr>
+      </w:pPr>
+      <w:r>
+        <w:t>File / Open “</w:t>
+      </w:r>
+      <w:r>
+        <w:t>d:\QuickField\Internal\</w:t>
+      </w:r>
+      <w:proofErr w:type="spellStart"/>
+      <w:r>
+        <w:t>SumUp</w:t>
+      </w:r>
+      <w:proofErr w:type="spellEnd"/>
+      <w:r>
+        <w:t>\Ortho\grid.</w:t>
+      </w:r>
+      <w:r>
+        <w:t>csv</w:t>
+      </w:r>
+      <w:r>
+        <w:t>”</w:t>
+      </w:r>
+      <w:r>
+        <w:t xml:space="preserve"> </w:t>
+      </w:r>
+      <w:r>
+        <w:rPr>
+          <w:lang w:val="ru-RU"/>
+        </w:rPr>
+        <w:t>указать</w:t>
+      </w:r>
+      <w:r>
+        <w:t xml:space="preserve"> </w:t>
+      </w:r>
+      <w:r>
+        <w:rPr>
+          <w:lang w:val="ru-RU"/>
+        </w:rPr>
+        <w:t>разделитель</w:t>
+      </w:r>
+      <w:r>
+        <w:t xml:space="preserve"> </w:t>
+      </w:r>
+      <w:r>
+        <w:t>“;”</w:t>
+      </w:r>
+    </w:p>
+    <w:p>
+      <w:pPr>
+        <w:pStyle w:val="ListParagraph"/>
+        <w:numPr>
+          <w:ilvl w:val="0"/>
+          <w:numId w:val="3"/>
+        </w:numPr>
+      </w:pPr>
+      <w:r>
+        <w:t>Filters / Table to Points (2d Points, Keep all data arrays)</w:t>
+      </w:r>
+      <w:r>
+        <w:br/>
+      </w:r>
+      <w:r>
+        <w:rPr>
+          <w:noProof/>
+        </w:rPr>
+        <w:drawing>
+          <wp:inline distT="0" distB="0" distL="0" distR="0" wp14:anchorId="7DFCB9FD" wp14:editId="63F2D268">
+            <wp:extent cx="1913860" cy="1268220"/>
+            <wp:effectExtent l="0" t="0" r="0" b="8255"/>
+            <wp:docPr id="444805448" name="Picture 1"/>
+            <wp:cNvGraphicFramePr>
+              <a:graphicFrameLocks xmlns:a="http://schemas.openxmlformats.org/drawingml/2006/main" noChangeAspect="1"/>
+            </wp:cNvGraphicFramePr>
+            <a:graphic xmlns:a="http://schemas.openxmlformats.org/drawingml/2006/main">
+              <a:graphicData uri="http://schemas.openxmlformats.org/drawingml/2006/picture">
+                <pic:pic xmlns:pic="http://schemas.openxmlformats.org/drawingml/2006/picture">
+                  <pic:nvPicPr>
+                    <pic:cNvPr id="444805448" name=""/>
+                    <pic:cNvPicPr/>
+                  </pic:nvPicPr>
+                  <pic:blipFill>
+                    <a:blip r:embed="rId7"/>
+                    <a:stretch>
+                      <a:fillRect/>
+                    </a:stretch>
+                  </pic:blipFill>
+                  <pic:spPr>
+                    <a:xfrm>
+                      <a:off x="0" y="0"/>
+                      <a:ext cx="1919753" cy="1272125"/>
+                    </a:xfrm>
+                    <a:prstGeom prst="rect">
+                      <a:avLst/>
+                    </a:prstGeom>
+                  </pic:spPr>
+                </pic:pic>
+              </a:graphicData>
+            </a:graphic>
+          </wp:inline>
+        </w:drawing>
+      </w:r>
+    </w:p>
+    <w:p>
+      <w:pPr>
+        <w:pStyle w:val="ListParagraph"/>
+        <w:numPr>
+          <w:ilvl w:val="0"/>
+          <w:numId w:val="3"/>
+        </w:numPr>
+      </w:pPr>
+      <w:r>
+        <w:t>Delaunay2D</w:t>
+      </w:r>
+      <w:r>
+        <w:br/>
+      </w:r>
+      <w:r>
+        <w:rPr>
+          <w:noProof/>
+        </w:rPr>
+        <w:drawing>
+          <wp:inline distT="0" distB="0" distL="0" distR="0" wp14:anchorId="1ACB40A9" wp14:editId="6FD336E9">
+            <wp:extent cx="3328231" cy="3272294"/>
+            <wp:effectExtent l="0" t="0" r="5715" b="4445"/>
+            <wp:docPr id="726131392" name="Picture 1"/>
+            <wp:cNvGraphicFramePr>
+              <a:graphicFrameLocks xmlns:a="http://schemas.openxmlformats.org/drawingml/2006/main" noChangeAspect="1"/>
+            </wp:cNvGraphicFramePr>
+            <a:graphic xmlns:a="http://schemas.openxmlformats.org/drawingml/2006/main">
+              <a:graphicData uri="http://schemas.openxmlformats.org/drawingml/2006/picture">
+                <pic:pic xmlns:pic="http://schemas.openxmlformats.org/drawingml/2006/picture">
+                  <pic:nvPicPr>
+                    <pic:cNvPr id="726131392" name=""/>
+                    <pic:cNvPicPr/>
+                  </pic:nvPicPr>
+                  <pic:blipFill>
+                    <a:blip r:embed="rId8"/>
+                    <a:stretch>
+                      <a:fillRect/>
+                    </a:stretch>
+                  </pic:blipFill>
+                  <pic:spPr>
+                    <a:xfrm>
+                      <a:off x="0" y="0"/>
+                      <a:ext cx="3337375" cy="3281284"/>
+                    </a:xfrm>
+                    <a:prstGeom prst="rect">
+                      <a:avLst/>
+                    </a:prstGeom>
+                  </pic:spPr>
+                </pic:pic>
+              </a:graphicData>
+            </a:graphic>
+          </wp:inline>
+        </w:drawing>
       </w:r>
     </w:p>
     <w:sectPr>
@@ -862,6 +1266,92 @@
     </w:lvl>
   </w:abstractNum>
   <w:abstractNum w:abstractNumId="1" w15:restartNumberingAfterBreak="0">
+    <w:nsid w:val="38FA11F0"/>
+    <w:multiLevelType w:val="hybridMultilevel"/>
+    <w:tmpl w:val="B98CD908"/>
+    <w:lvl w:ilvl="0" w:tplc="0409000F">
+      <w:start w:val="1"/>
+      <w:numFmt w:val="decimal"/>
+      <w:lvlText w:val="%1."/>
+      <w:lvlJc w:val="left"/>
+      <w:pPr>
+        <w:ind w:left="720" w:hanging="360"/>
+      </w:pPr>
+    </w:lvl>
+    <w:lvl w:ilvl="1" w:tplc="04090019" w:tentative="1">
+      <w:start w:val="1"/>
+      <w:numFmt w:val="lowerLetter"/>
+      <w:lvlText w:val="%2."/>
+      <w:lvlJc w:val="left"/>
+      <w:pPr>
+        <w:ind w:left="1440" w:hanging="360"/>
+      </w:pPr>
+    </w:lvl>
+    <w:lvl w:ilvl="2" w:tplc="0409001B" w:tentative="1">
+      <w:start w:val="1"/>
+      <w:numFmt w:val="lowerRoman"/>
+      <w:lvlText w:val="%3."/>
+      <w:lvlJc w:val="right"/>
+      <w:pPr>
+        <w:ind w:left="2160" w:hanging="180"/>
+      </w:pPr>
+    </w:lvl>
+    <w:lvl w:ilvl="3" w:tplc="0409000F" w:tentative="1">
+      <w:start w:val="1"/>
+      <w:numFmt w:val="decimal"/>
+      <w:lvlText w:val="%4."/>
+      <w:lvlJc w:val="left"/>
+      <w:pPr>
+        <w:ind w:left="2880" w:hanging="360"/>
+      </w:pPr>
+    </w:lvl>
+    <w:lvl w:ilvl="4" w:tplc="04090019" w:tentative="1">
+      <w:start w:val="1"/>
+      <w:numFmt w:val="lowerLetter"/>
+      <w:lvlText w:val="%5."/>
+      <w:lvlJc w:val="left"/>
+      <w:pPr>
+        <w:ind w:left="3600" w:hanging="360"/>
+      </w:pPr>
+    </w:lvl>
+    <w:lvl w:ilvl="5" w:tplc="0409001B" w:tentative="1">
+      <w:start w:val="1"/>
+      <w:numFmt w:val="lowerRoman"/>
+      <w:lvlText w:val="%6."/>
+      <w:lvlJc w:val="right"/>
+      <w:pPr>
+        <w:ind w:left="4320" w:hanging="180"/>
+      </w:pPr>
+    </w:lvl>
+    <w:lvl w:ilvl="6" w:tplc="0409000F" w:tentative="1">
+      <w:start w:val="1"/>
+      <w:numFmt w:val="decimal"/>
+      <w:lvlText w:val="%7."/>
+      <w:lvlJc w:val="left"/>
+      <w:pPr>
+        <w:ind w:left="5040" w:hanging="360"/>
+      </w:pPr>
+    </w:lvl>
+    <w:lvl w:ilvl="7" w:tplc="04090019" w:tentative="1">
+      <w:start w:val="1"/>
+      <w:numFmt w:val="lowerLetter"/>
+      <w:lvlText w:val="%8."/>
+      <w:lvlJc w:val="left"/>
+      <w:pPr>
+        <w:ind w:left="5760" w:hanging="360"/>
+      </w:pPr>
+    </w:lvl>
+    <w:lvl w:ilvl="8" w:tplc="0409001B" w:tentative="1">
+      <w:start w:val="1"/>
+      <w:numFmt w:val="lowerRoman"/>
+      <w:lvlText w:val="%9."/>
+      <w:lvlJc w:val="right"/>
+      <w:pPr>
+        <w:ind w:left="6480" w:hanging="180"/>
+      </w:pPr>
+    </w:lvl>
+  </w:abstractNum>
+  <w:abstractNum w:abstractNumId="2" w15:restartNumberingAfterBreak="0">
     <w:nsid w:val="6F6D6778"/>
     <w:multiLevelType w:val="hybridMultilevel"/>
     <w:tmpl w:val="4AB471C2"/>
@@ -948,10 +1438,13 @@
     </w:lvl>
   </w:abstractNum>
   <w:num w:numId="1" w16cid:durableId="1485704378">
-    <w:abstractNumId w:val="1"/>
+    <w:abstractNumId w:val="2"/>
   </w:num>
   <w:num w:numId="2" w16cid:durableId="444468337">
     <w:abstractNumId w:val="0"/>
+  </w:num>
+  <w:num w:numId="3" w16cid:durableId="1958443594">
+    <w:abstractNumId w:val="1"/>
   </w:num>
 </w:numbering>
 </file>

</xml_diff>